<commit_message>
Updated the word Documentation with what HTML forms we need, then added example tutorials from youtube to our project.
</commit_message>
<xml_diff>
--- a/Campus_Travel_Planner_Documentation.docx
+++ b/Campus_Travel_Planner_Documentation.docx
@@ -262,34 +262,46 @@
     </w:p>
     <w:p>
       <w:pPr>
-        <w:spacing w:after="240"/>
-      </w:pPr>
-    </w:p>
-    <w:p>
-      <w:r>
-        <w:br w:type="page"/>
-      </w:r>
+        <w:tabs>
+          <w:tab w:val="left" w:pos="1267"/>
+        </w:tabs>
+        <w:spacing w:after="240"/>
+      </w:pPr>
+    </w:p>
+    <w:p>
+      <w:pPr>
+        <w:tabs>
+          <w:tab w:val="left" w:pos="1267"/>
+        </w:tabs>
+        <w:spacing w:after="240"/>
+      </w:pPr>
+    </w:p>
+    <w:p>
+      <w:pPr>
+        <w:tabs>
+          <w:tab w:val="left" w:pos="1267"/>
+        </w:tabs>
+        <w:spacing w:after="240"/>
+      </w:pPr>
     </w:p>
     <w:p>
       <w:pPr>
         <w:pStyle w:val="Heading2"/>
       </w:pPr>
       <w:r>
-        <w:lastRenderedPageBreak/>
         <w:t>The Process Flowchart</w:t>
       </w:r>
     </w:p>
-    <w:p/>
     <w:p>
       <w:r>
         <w:rPr>
           <w:noProof/>
         </w:rPr>
         <w:drawing>
-          <wp:inline distT="0" distB="0" distL="0" distR="0" wp14:anchorId="54D65F82" wp14:editId="3904A8D0">
-            <wp:extent cx="6841067" cy="6917055"/>
-            <wp:effectExtent l="0" t="0" r="0" b="0"/>
-            <wp:docPr id="1609141791" name="Picture 2"/>
+          <wp:inline distT="0" distB="0" distL="0" distR="0" wp14:anchorId="67A0FA78" wp14:editId="75A91B50">
+            <wp:extent cx="7083989" cy="4529666"/>
+            <wp:effectExtent l="0" t="0" r="3175" b="4445"/>
+            <wp:docPr id="1761203862" name="Picture 3"/>
             <wp:cNvGraphicFramePr>
               <a:graphicFrameLocks xmlns:a="http://schemas.openxmlformats.org/drawingml/2006/main" noChangeAspect="1"/>
             </wp:cNvGraphicFramePr>
@@ -297,13 +309,13 @@
               <a:graphicData uri="http://schemas.openxmlformats.org/drawingml/2006/picture">
                 <pic:pic xmlns:pic="http://schemas.openxmlformats.org/drawingml/2006/picture">
                   <pic:nvPicPr>
-                    <pic:cNvPr id="0" name="Picture 3"/>
+                    <pic:cNvPr id="0" name="Picture 4"/>
                     <pic:cNvPicPr>
                       <a:picLocks noChangeAspect="1" noChangeArrowheads="1"/>
                     </pic:cNvPicPr>
                   </pic:nvPicPr>
                   <pic:blipFill>
-                    <a:blip r:embed="rId5" cstate="print">
+                    <a:blip r:embed="rId7" cstate="print">
                       <a:extLst>
                         <a:ext uri="{28A0092B-C50C-407E-A947-70E740481C1C}">
                           <a14:useLocalDpi xmlns:a14="http://schemas.microsoft.com/office/drawing/2010/main" val="0"/>
@@ -318,7 +330,7 @@
                   <pic:spPr bwMode="auto">
                     <a:xfrm>
                       <a:off x="0" y="0"/>
-                      <a:ext cx="6854965" cy="6931108"/>
+                      <a:ext cx="7103506" cy="4542145"/>
                     </a:xfrm>
                     <a:prstGeom prst="rect">
                       <a:avLst/>
@@ -336,6 +348,293 @@
       </w:r>
     </w:p>
     <w:p/>
+    <w:p/>
+    <w:p>
+      <w:pPr>
+        <w:pStyle w:val="Heading2"/>
+      </w:pPr>
+      <w:r>
+        <w:t>Schema for the database:</w:t>
+      </w:r>
+    </w:p>
+    <w:p/>
+    <w:p>
+      <w:r>
+        <w:rPr>
+          <w:noProof/>
+        </w:rPr>
+        <w:drawing>
+          <wp:inline distT="0" distB="0" distL="0" distR="0" wp14:anchorId="27418A8A" wp14:editId="468803E0">
+            <wp:extent cx="6970186" cy="3505200"/>
+            <wp:effectExtent l="0" t="0" r="2540" b="0"/>
+            <wp:docPr id="997041399" name="Picture 1"/>
+            <wp:cNvGraphicFramePr>
+              <a:graphicFrameLocks xmlns:a="http://schemas.openxmlformats.org/drawingml/2006/main" noChangeAspect="1"/>
+            </wp:cNvGraphicFramePr>
+            <a:graphic xmlns:a="http://schemas.openxmlformats.org/drawingml/2006/main">
+              <a:graphicData uri="http://schemas.openxmlformats.org/drawingml/2006/picture">
+                <pic:pic xmlns:pic="http://schemas.openxmlformats.org/drawingml/2006/picture">
+                  <pic:nvPicPr>
+                    <pic:cNvPr id="0" name="Picture 1"/>
+                    <pic:cNvPicPr>
+                      <a:picLocks noChangeAspect="1" noChangeArrowheads="1"/>
+                    </pic:cNvPicPr>
+                  </pic:nvPicPr>
+                  <pic:blipFill>
+                    <a:blip r:embed="rId8">
+                      <a:extLst>
+                        <a:ext uri="{28A0092B-C50C-407E-A947-70E740481C1C}">
+                          <a14:useLocalDpi xmlns:a14="http://schemas.microsoft.com/office/drawing/2010/main" val="0"/>
+                        </a:ext>
+                      </a:extLst>
+                    </a:blip>
+                    <a:srcRect/>
+                    <a:stretch>
+                      <a:fillRect/>
+                    </a:stretch>
+                  </pic:blipFill>
+                  <pic:spPr bwMode="auto">
+                    <a:xfrm>
+                      <a:off x="0" y="0"/>
+                      <a:ext cx="7014965" cy="3527719"/>
+                    </a:xfrm>
+                    <a:prstGeom prst="rect">
+                      <a:avLst/>
+                    </a:prstGeom>
+                    <a:noFill/>
+                    <a:ln>
+                      <a:noFill/>
+                    </a:ln>
+                  </pic:spPr>
+                </pic:pic>
+              </a:graphicData>
+            </a:graphic>
+          </wp:inline>
+        </w:drawing>
+      </w:r>
+    </w:p>
+    <w:p/>
+    <w:p/>
+    <w:p>
+      <w:pPr>
+        <w:pStyle w:val="Heading2"/>
+      </w:pPr>
+      <w:r>
+        <w:t>Forms and Reports:</w:t>
+      </w:r>
+    </w:p>
+    <w:p/>
+    <w:p>
+      <w:pPr>
+        <w:pStyle w:val="Heading3"/>
+      </w:pPr>
+      <w:r>
+        <w:t>HTML Forms for Data Input:</w:t>
+      </w:r>
+    </w:p>
+    <w:p/>
+    <w:p>
+      <w:pPr>
+        <w:pStyle w:val="ListParagraph"/>
+        <w:numPr>
+          <w:ilvl w:val="0"/>
+          <w:numId w:val="2"/>
+        </w:numPr>
+      </w:pPr>
+      <w:r>
+        <w:t>Form to add a new department.</w:t>
+      </w:r>
+    </w:p>
+    <w:p>
+      <w:pPr>
+        <w:pStyle w:val="ListParagraph"/>
+        <w:numPr>
+          <w:ilvl w:val="0"/>
+          <w:numId w:val="2"/>
+        </w:numPr>
+      </w:pPr>
+      <w:r>
+        <w:t>Form to add a new trip.</w:t>
+      </w:r>
+    </w:p>
+    <w:p>
+      <w:pPr>
+        <w:pStyle w:val="ListParagraph"/>
+        <w:numPr>
+          <w:ilvl w:val="0"/>
+          <w:numId w:val="2"/>
+        </w:numPr>
+      </w:pPr>
+      <w:r>
+        <w:t>Form to add a new provisional trip.</w:t>
+      </w:r>
+    </w:p>
+    <w:p>
+      <w:pPr>
+        <w:pStyle w:val="ListParagraph"/>
+        <w:numPr>
+          <w:ilvl w:val="0"/>
+          <w:numId w:val="2"/>
+        </w:numPr>
+      </w:pPr>
+      <w:r>
+        <w:t>Form to add a new transport vehicle.</w:t>
+      </w:r>
+    </w:p>
+    <w:p>
+      <w:pPr>
+        <w:pStyle w:val="ListParagraph"/>
+        <w:numPr>
+          <w:ilvl w:val="0"/>
+          <w:numId w:val="2"/>
+        </w:numPr>
+      </w:pPr>
+      <w:r>
+        <w:t>Form to add a new trip vehicle.</w:t>
+      </w:r>
+    </w:p>
+    <w:p>
+      <w:pPr>
+        <w:pStyle w:val="ListParagraph"/>
+        <w:numPr>
+          <w:ilvl w:val="0"/>
+          <w:numId w:val="2"/>
+        </w:numPr>
+      </w:pPr>
+      <w:r>
+        <w:t>Form to add a new funding request.</w:t>
+      </w:r>
+    </w:p>
+    <w:p>
+      <w:pPr>
+        <w:pStyle w:val="ListParagraph"/>
+        <w:numPr>
+          <w:ilvl w:val="0"/>
+          <w:numId w:val="2"/>
+        </w:numPr>
+      </w:pPr>
+      <w:r>
+        <w:t>Form to add a new final trip list record.</w:t>
+      </w:r>
+    </w:p>
+    <w:p>
+      <w:pPr>
+        <w:pStyle w:val="ListParagraph"/>
+        <w:numPr>
+          <w:ilvl w:val="0"/>
+          <w:numId w:val="2"/>
+        </w:numPr>
+      </w:pPr>
+      <w:r>
+        <w:t>Form to add a new communication record.</w:t>
+      </w:r>
+    </w:p>
+    <w:p/>
+    <w:p>
+      <w:pPr>
+        <w:pStyle w:val="Heading3"/>
+      </w:pPr>
+      <w:r>
+        <w:t>HTML Pages for Reports:</w:t>
+      </w:r>
+    </w:p>
+    <w:p/>
+    <w:p>
+      <w:pPr>
+        <w:pStyle w:val="ListParagraph"/>
+        <w:numPr>
+          <w:ilvl w:val="0"/>
+          <w:numId w:val="3"/>
+        </w:numPr>
+      </w:pPr>
+      <w:r>
+        <w:t>Report on all departments.</w:t>
+      </w:r>
+    </w:p>
+    <w:p>
+      <w:pPr>
+        <w:pStyle w:val="ListParagraph"/>
+        <w:numPr>
+          <w:ilvl w:val="0"/>
+          <w:numId w:val="3"/>
+        </w:numPr>
+      </w:pPr>
+      <w:r>
+        <w:t>Report on all trips.</w:t>
+      </w:r>
+    </w:p>
+    <w:p>
+      <w:pPr>
+        <w:pStyle w:val="ListParagraph"/>
+        <w:numPr>
+          <w:ilvl w:val="0"/>
+          <w:numId w:val="3"/>
+        </w:numPr>
+      </w:pPr>
+      <w:r>
+        <w:t>Report on provisional trips.</w:t>
+      </w:r>
+    </w:p>
+    <w:p>
+      <w:pPr>
+        <w:pStyle w:val="ListParagraph"/>
+        <w:numPr>
+          <w:ilvl w:val="0"/>
+          <w:numId w:val="3"/>
+        </w:numPr>
+      </w:pPr>
+      <w:r>
+        <w:t>Report on transport vehicles.</w:t>
+      </w:r>
+    </w:p>
+    <w:p>
+      <w:pPr>
+        <w:pStyle w:val="ListParagraph"/>
+        <w:numPr>
+          <w:ilvl w:val="0"/>
+          <w:numId w:val="3"/>
+        </w:numPr>
+      </w:pPr>
+      <w:r>
+        <w:t>Report on trip vehicles.</w:t>
+      </w:r>
+    </w:p>
+    <w:p>
+      <w:pPr>
+        <w:pStyle w:val="ListParagraph"/>
+        <w:numPr>
+          <w:ilvl w:val="0"/>
+          <w:numId w:val="3"/>
+        </w:numPr>
+      </w:pPr>
+      <w:r>
+        <w:t>Report on funding requests.</w:t>
+      </w:r>
+    </w:p>
+    <w:p>
+      <w:pPr>
+        <w:pStyle w:val="ListParagraph"/>
+        <w:numPr>
+          <w:ilvl w:val="0"/>
+          <w:numId w:val="3"/>
+        </w:numPr>
+      </w:pPr>
+      <w:r>
+        <w:t>Report on final trip lists.</w:t>
+      </w:r>
+    </w:p>
+    <w:p>
+      <w:pPr>
+        <w:pStyle w:val="ListParagraph"/>
+        <w:numPr>
+          <w:ilvl w:val="0"/>
+          <w:numId w:val="3"/>
+        </w:numPr>
+      </w:pPr>
+      <w:r>
+        <w:t>Report on communications.</w:t>
+      </w:r>
+    </w:p>
     <w:sectPr>
       <w:pgSz w:w="12240" w:h="15840"/>
       <w:pgMar w:top="1440" w:right="1440" w:bottom="1440" w:left="1440" w:header="720" w:footer="720" w:gutter="0"/>
@@ -346,9 +645,231 @@
 </w:document>
 </file>
 
+<file path=word/endnotes.xml><?xml version="1.0" encoding="utf-8"?>
+<w:endnotes xmlns:wpc="http://schemas.microsoft.com/office/word/2010/wordprocessingCanvas" xmlns:cx="http://schemas.microsoft.com/office/drawing/2014/chartex" xmlns:cx1="http://schemas.microsoft.com/office/drawing/2015/9/8/chartex" xmlns:cx2="http://schemas.microsoft.com/office/drawing/2015/10/21/chartex" xmlns:cx3="http://schemas.microsoft.com/office/drawing/2016/5/9/chartex" xmlns:cx4="http://schemas.microsoft.com/office/drawing/2016/5/10/chartex" xmlns:cx5="http://schemas.microsoft.com/office/drawing/2016/5/11/chartex" xmlns:cx6="http://schemas.microsoft.com/office/drawing/2016/5/12/chartex" xmlns:cx7="http://schemas.microsoft.com/office/drawing/2016/5/13/chartex" xmlns:cx8="http://schemas.microsoft.com/office/drawing/2016/5/14/chartex" xmlns:mc="http://schemas.openxmlformats.org/markup-compatibility/2006" xmlns:aink="http://schemas.microsoft.com/office/drawing/2016/ink" xmlns:am3d="http://schemas.microsoft.com/office/drawing/2017/model3d" xmlns:o="urn:schemas-microsoft-com:office:office" xmlns:oel="http://schemas.microsoft.com/office/2019/extlst" xmlns:r="http://schemas.openxmlformats.org/officeDocument/2006/relationships" xmlns:m="http://schemas.openxmlformats.org/officeDocument/2006/math" xmlns:v="urn:schemas-microsoft-com:vml" xmlns:wp14="http://schemas.microsoft.com/office/word/2010/wordprocessingDrawing" xmlns:wp="http://schemas.openxmlformats.org/drawingml/2006/wordprocessingDrawing" xmlns:w10="urn:schemas-microsoft-com:office:word" xmlns:w="http://schemas.openxmlformats.org/wordprocessingml/2006/main" xmlns:w14="http://schemas.microsoft.com/office/word/2010/wordml" xmlns:w15="http://schemas.microsoft.com/office/word/2012/wordml" xmlns:w16cex="http://schemas.microsoft.com/office/word/2018/wordml/cex" xmlns:w16cid="http://schemas.microsoft.com/office/word/2016/wordml/cid" xmlns:w16="http://schemas.microsoft.com/office/word/2018/wordml" xmlns:w16sdtdh="http://schemas.microsoft.com/office/word/2020/wordml/sdtdatahash" xmlns:w16se="http://schemas.microsoft.com/office/word/2015/wordml/symex" xmlns:wpg="http://schemas.microsoft.com/office/word/2010/wordprocessingGroup" xmlns:wpi="http://schemas.microsoft.com/office/word/2010/wordprocessingInk" xmlns:wne="http://schemas.microsoft.com/office/word/2006/wordml" xmlns:wps="http://schemas.microsoft.com/office/word/2010/wordprocessingShape" mc:Ignorable="w14 w15 w16se w16cid w16 w16cex w16sdtdh wp14">
+  <w:endnote w:type="separator" w:id="-1">
+    <w:p>
+      <w:pPr>
+        <w:spacing w:after="0" w:line="240" w:lineRule="auto"/>
+      </w:pPr>
+      <w:r>
+        <w:separator/>
+      </w:r>
+    </w:p>
+  </w:endnote>
+  <w:endnote w:type="continuationSeparator" w:id="0">
+    <w:p>
+      <w:pPr>
+        <w:spacing w:after="0" w:line="240" w:lineRule="auto"/>
+      </w:pPr>
+      <w:r>
+        <w:continuationSeparator/>
+      </w:r>
+    </w:p>
+  </w:endnote>
+</w:endnotes>
+</file>
+
+<file path=word/footnotes.xml><?xml version="1.0" encoding="utf-8"?>
+<w:footnotes xmlns:wpc="http://schemas.microsoft.com/office/word/2010/wordprocessingCanvas" xmlns:cx="http://schemas.microsoft.com/office/drawing/2014/chartex" xmlns:cx1="http://schemas.microsoft.com/office/drawing/2015/9/8/chartex" xmlns:cx2="http://schemas.microsoft.com/office/drawing/2015/10/21/chartex" xmlns:cx3="http://schemas.microsoft.com/office/drawing/2016/5/9/chartex" xmlns:cx4="http://schemas.microsoft.com/office/drawing/2016/5/10/chartex" xmlns:cx5="http://schemas.microsoft.com/office/drawing/2016/5/11/chartex" xmlns:cx6="http://schemas.microsoft.com/office/drawing/2016/5/12/chartex" xmlns:cx7="http://schemas.microsoft.com/office/drawing/2016/5/13/chartex" xmlns:cx8="http://schemas.microsoft.com/office/drawing/2016/5/14/chartex" xmlns:mc="http://schemas.openxmlformats.org/markup-compatibility/2006" xmlns:aink="http://schemas.microsoft.com/office/drawing/2016/ink" xmlns:am3d="http://schemas.microsoft.com/office/drawing/2017/model3d" xmlns:o="urn:schemas-microsoft-com:office:office" xmlns:oel="http://schemas.microsoft.com/office/2019/extlst" xmlns:r="http://schemas.openxmlformats.org/officeDocument/2006/relationships" xmlns:m="http://schemas.openxmlformats.org/officeDocument/2006/math" xmlns:v="urn:schemas-microsoft-com:vml" xmlns:wp14="http://schemas.microsoft.com/office/word/2010/wordprocessingDrawing" xmlns:wp="http://schemas.openxmlformats.org/drawingml/2006/wordprocessingDrawing" xmlns:w10="urn:schemas-microsoft-com:office:word" xmlns:w="http://schemas.openxmlformats.org/wordprocessingml/2006/main" xmlns:w14="http://schemas.microsoft.com/office/word/2010/wordml" xmlns:w15="http://schemas.microsoft.com/office/word/2012/wordml" xmlns:w16cex="http://schemas.microsoft.com/office/word/2018/wordml/cex" xmlns:w16cid="http://schemas.microsoft.com/office/word/2016/wordml/cid" xmlns:w16="http://schemas.microsoft.com/office/word/2018/wordml" xmlns:w16sdtdh="http://schemas.microsoft.com/office/word/2020/wordml/sdtdatahash" xmlns:w16se="http://schemas.microsoft.com/office/word/2015/wordml/symex" xmlns:wpg="http://schemas.microsoft.com/office/word/2010/wordprocessingGroup" xmlns:wpi="http://schemas.microsoft.com/office/word/2010/wordprocessingInk" xmlns:wne="http://schemas.microsoft.com/office/word/2006/wordml" xmlns:wps="http://schemas.microsoft.com/office/word/2010/wordprocessingShape" mc:Ignorable="w14 w15 w16se w16cid w16 w16cex w16sdtdh wp14">
+  <w:footnote w:type="separator" w:id="-1">
+    <w:p>
+      <w:pPr>
+        <w:spacing w:after="0" w:line="240" w:lineRule="auto"/>
+      </w:pPr>
+      <w:r>
+        <w:separator/>
+      </w:r>
+    </w:p>
+  </w:footnote>
+  <w:footnote w:type="continuationSeparator" w:id="0">
+    <w:p>
+      <w:pPr>
+        <w:spacing w:after="0" w:line="240" w:lineRule="auto"/>
+      </w:pPr>
+      <w:r>
+        <w:continuationSeparator/>
+      </w:r>
+    </w:p>
+  </w:footnote>
+</w:footnotes>
+</file>
+
 <file path=word/numbering.xml><?xml version="1.0" encoding="utf-8"?>
 <w:numbering xmlns:wpc="http://schemas.microsoft.com/office/word/2010/wordprocessingCanvas" xmlns:cx="http://schemas.microsoft.com/office/drawing/2014/chartex" xmlns:cx1="http://schemas.microsoft.com/office/drawing/2015/9/8/chartex" xmlns:cx2="http://schemas.microsoft.com/office/drawing/2015/10/21/chartex" xmlns:cx3="http://schemas.microsoft.com/office/drawing/2016/5/9/chartex" xmlns:cx4="http://schemas.microsoft.com/office/drawing/2016/5/10/chartex" xmlns:cx5="http://schemas.microsoft.com/office/drawing/2016/5/11/chartex" xmlns:cx6="http://schemas.microsoft.com/office/drawing/2016/5/12/chartex" xmlns:cx7="http://schemas.microsoft.com/office/drawing/2016/5/13/chartex" xmlns:cx8="http://schemas.microsoft.com/office/drawing/2016/5/14/chartex" xmlns:mc="http://schemas.openxmlformats.org/markup-compatibility/2006" xmlns:aink="http://schemas.microsoft.com/office/drawing/2016/ink" xmlns:am3d="http://schemas.microsoft.com/office/drawing/2017/model3d" xmlns:o="urn:schemas-microsoft-com:office:office" xmlns:oel="http://schemas.microsoft.com/office/2019/extlst" xmlns:r="http://schemas.openxmlformats.org/officeDocument/2006/relationships" xmlns:m="http://schemas.openxmlformats.org/officeDocument/2006/math" xmlns:v="urn:schemas-microsoft-com:vml" xmlns:wp14="http://schemas.microsoft.com/office/word/2010/wordprocessingDrawing" xmlns:wp="http://schemas.openxmlformats.org/drawingml/2006/wordprocessingDrawing" xmlns:w10="urn:schemas-microsoft-com:office:word" xmlns:w="http://schemas.openxmlformats.org/wordprocessingml/2006/main" xmlns:w14="http://schemas.microsoft.com/office/word/2010/wordml" xmlns:w15="http://schemas.microsoft.com/office/word/2012/wordml" xmlns:w16cex="http://schemas.microsoft.com/office/word/2018/wordml/cex" xmlns:w16cid="http://schemas.microsoft.com/office/word/2016/wordml/cid" xmlns:w16="http://schemas.microsoft.com/office/word/2018/wordml" xmlns:w16sdtdh="http://schemas.microsoft.com/office/word/2020/wordml/sdtdatahash" xmlns:w16se="http://schemas.microsoft.com/office/word/2015/wordml/symex" xmlns:wpg="http://schemas.microsoft.com/office/word/2010/wordprocessingGroup" xmlns:wpi="http://schemas.microsoft.com/office/word/2010/wordprocessingInk" xmlns:wne="http://schemas.microsoft.com/office/word/2006/wordml" xmlns:wps="http://schemas.microsoft.com/office/word/2010/wordprocessingShape" mc:Ignorable="w14 w15 w16se w16cid w16 w16cex w16sdtdh wp14">
   <w:abstractNum w:abstractNumId="0" w15:restartNumberingAfterBreak="0">
+    <w:nsid w:val="38845ABF"/>
+    <w:multiLevelType w:val="hybridMultilevel"/>
+    <w:tmpl w:val="326E3512"/>
+    <w:lvl w:ilvl="0" w:tplc="0409000F">
+      <w:start w:val="1"/>
+      <w:numFmt w:val="decimal"/>
+      <w:lvlText w:val="%1."/>
+      <w:lvlJc w:val="left"/>
+      <w:pPr>
+        <w:ind w:left="720" w:hanging="360"/>
+      </w:pPr>
+    </w:lvl>
+    <w:lvl w:ilvl="1" w:tplc="04090019" w:tentative="1">
+      <w:start w:val="1"/>
+      <w:numFmt w:val="lowerLetter"/>
+      <w:lvlText w:val="%2."/>
+      <w:lvlJc w:val="left"/>
+      <w:pPr>
+        <w:ind w:left="1440" w:hanging="360"/>
+      </w:pPr>
+    </w:lvl>
+    <w:lvl w:ilvl="2" w:tplc="0409001B" w:tentative="1">
+      <w:start w:val="1"/>
+      <w:numFmt w:val="lowerRoman"/>
+      <w:lvlText w:val="%3."/>
+      <w:lvlJc w:val="right"/>
+      <w:pPr>
+        <w:ind w:left="2160" w:hanging="180"/>
+      </w:pPr>
+    </w:lvl>
+    <w:lvl w:ilvl="3" w:tplc="0409000F" w:tentative="1">
+      <w:start w:val="1"/>
+      <w:numFmt w:val="decimal"/>
+      <w:lvlText w:val="%4."/>
+      <w:lvlJc w:val="left"/>
+      <w:pPr>
+        <w:ind w:left="2880" w:hanging="360"/>
+      </w:pPr>
+    </w:lvl>
+    <w:lvl w:ilvl="4" w:tplc="04090019" w:tentative="1">
+      <w:start w:val="1"/>
+      <w:numFmt w:val="lowerLetter"/>
+      <w:lvlText w:val="%5."/>
+      <w:lvlJc w:val="left"/>
+      <w:pPr>
+        <w:ind w:left="3600" w:hanging="360"/>
+      </w:pPr>
+    </w:lvl>
+    <w:lvl w:ilvl="5" w:tplc="0409001B" w:tentative="1">
+      <w:start w:val="1"/>
+      <w:numFmt w:val="lowerRoman"/>
+      <w:lvlText w:val="%6."/>
+      <w:lvlJc w:val="right"/>
+      <w:pPr>
+        <w:ind w:left="4320" w:hanging="180"/>
+      </w:pPr>
+    </w:lvl>
+    <w:lvl w:ilvl="6" w:tplc="0409000F" w:tentative="1">
+      <w:start w:val="1"/>
+      <w:numFmt w:val="decimal"/>
+      <w:lvlText w:val="%7."/>
+      <w:lvlJc w:val="left"/>
+      <w:pPr>
+        <w:ind w:left="5040" w:hanging="360"/>
+      </w:pPr>
+    </w:lvl>
+    <w:lvl w:ilvl="7" w:tplc="04090019" w:tentative="1">
+      <w:start w:val="1"/>
+      <w:numFmt w:val="lowerLetter"/>
+      <w:lvlText w:val="%8."/>
+      <w:lvlJc w:val="left"/>
+      <w:pPr>
+        <w:ind w:left="5760" w:hanging="360"/>
+      </w:pPr>
+    </w:lvl>
+    <w:lvl w:ilvl="8" w:tplc="0409001B" w:tentative="1">
+      <w:start w:val="1"/>
+      <w:numFmt w:val="lowerRoman"/>
+      <w:lvlText w:val="%9."/>
+      <w:lvlJc w:val="right"/>
+      <w:pPr>
+        <w:ind w:left="6480" w:hanging="180"/>
+      </w:pPr>
+    </w:lvl>
+  </w:abstractNum>
+  <w:abstractNum w:abstractNumId="1" w15:restartNumberingAfterBreak="0">
+    <w:nsid w:val="762B1736"/>
+    <w:multiLevelType w:val="hybridMultilevel"/>
+    <w:tmpl w:val="6D1C25B6"/>
+    <w:lvl w:ilvl="0" w:tplc="0409000F">
+      <w:start w:val="1"/>
+      <w:numFmt w:val="decimal"/>
+      <w:lvlText w:val="%1."/>
+      <w:lvlJc w:val="left"/>
+      <w:pPr>
+        <w:ind w:left="720" w:hanging="360"/>
+      </w:pPr>
+    </w:lvl>
+    <w:lvl w:ilvl="1" w:tplc="04090019" w:tentative="1">
+      <w:start w:val="1"/>
+      <w:numFmt w:val="lowerLetter"/>
+      <w:lvlText w:val="%2."/>
+      <w:lvlJc w:val="left"/>
+      <w:pPr>
+        <w:ind w:left="1440" w:hanging="360"/>
+      </w:pPr>
+    </w:lvl>
+    <w:lvl w:ilvl="2" w:tplc="0409001B" w:tentative="1">
+      <w:start w:val="1"/>
+      <w:numFmt w:val="lowerRoman"/>
+      <w:lvlText w:val="%3."/>
+      <w:lvlJc w:val="right"/>
+      <w:pPr>
+        <w:ind w:left="2160" w:hanging="180"/>
+      </w:pPr>
+    </w:lvl>
+    <w:lvl w:ilvl="3" w:tplc="0409000F" w:tentative="1">
+      <w:start w:val="1"/>
+      <w:numFmt w:val="decimal"/>
+      <w:lvlText w:val="%4."/>
+      <w:lvlJc w:val="left"/>
+      <w:pPr>
+        <w:ind w:left="2880" w:hanging="360"/>
+      </w:pPr>
+    </w:lvl>
+    <w:lvl w:ilvl="4" w:tplc="04090019" w:tentative="1">
+      <w:start w:val="1"/>
+      <w:numFmt w:val="lowerLetter"/>
+      <w:lvlText w:val="%5."/>
+      <w:lvlJc w:val="left"/>
+      <w:pPr>
+        <w:ind w:left="3600" w:hanging="360"/>
+      </w:pPr>
+    </w:lvl>
+    <w:lvl w:ilvl="5" w:tplc="0409001B" w:tentative="1">
+      <w:start w:val="1"/>
+      <w:numFmt w:val="lowerRoman"/>
+      <w:lvlText w:val="%6."/>
+      <w:lvlJc w:val="right"/>
+      <w:pPr>
+        <w:ind w:left="4320" w:hanging="180"/>
+      </w:pPr>
+    </w:lvl>
+    <w:lvl w:ilvl="6" w:tplc="0409000F" w:tentative="1">
+      <w:start w:val="1"/>
+      <w:numFmt w:val="decimal"/>
+      <w:lvlText w:val="%7."/>
+      <w:lvlJc w:val="left"/>
+      <w:pPr>
+        <w:ind w:left="5040" w:hanging="360"/>
+      </w:pPr>
+    </w:lvl>
+    <w:lvl w:ilvl="7" w:tplc="04090019" w:tentative="1">
+      <w:start w:val="1"/>
+      <w:numFmt w:val="lowerLetter"/>
+      <w:lvlText w:val="%8."/>
+      <w:lvlJc w:val="left"/>
+      <w:pPr>
+        <w:ind w:left="5760" w:hanging="360"/>
+      </w:pPr>
+    </w:lvl>
+    <w:lvl w:ilvl="8" w:tplc="0409001B" w:tentative="1">
+      <w:start w:val="1"/>
+      <w:numFmt w:val="lowerRoman"/>
+      <w:lvlText w:val="%9."/>
+      <w:lvlJc w:val="right"/>
+      <w:pPr>
+        <w:ind w:left="6480" w:hanging="180"/>
+      </w:pPr>
+    </w:lvl>
+  </w:abstractNum>
+  <w:abstractNum w:abstractNumId="2" w15:restartNumberingAfterBreak="0">
     <w:nsid w:val="7C85597F"/>
     <w:multiLevelType w:val="hybridMultilevel"/>
     <w:tmpl w:val="57D4D58C"/>
@@ -462,7 +983,13 @@
     </w:lvl>
   </w:abstractNum>
   <w:num w:numId="1" w16cid:durableId="1120687883">
+    <w:abstractNumId w:val="2"/>
+  </w:num>
+  <w:num w:numId="2" w16cid:durableId="1063943217">
     <w:abstractNumId w:val="0"/>
+  </w:num>
+  <w:num w:numId="3" w16cid:durableId="870415644">
+    <w:abstractNumId w:val="1"/>
   </w:num>
 </w:numbering>
 </file>
@@ -922,7 +1449,7 @@
     <w:uiPriority w:val="9"/>
     <w:unhideWhenUsed/>
     <w:qFormat/>
-    <w:rsid w:val="006B0540"/>
+    <w:rsid w:val="004F4DB7"/>
     <w:pPr>
       <w:keepNext/>
       <w:keepLines/>
@@ -933,7 +1460,7 @@
       <w:rFonts w:eastAsiaTheme="majorEastAsia" w:cstheme="majorBidi"/>
       <w:b/>
       <w:color w:val="000000" w:themeColor="text1"/>
-      <w:sz w:val="40"/>
+      <w:sz w:val="36"/>
       <w:szCs w:val="24"/>
     </w:rPr>
   </w:style>
@@ -997,12 +1524,12 @@
     <w:basedOn w:val="DefaultParagraphFont"/>
     <w:link w:val="Heading3"/>
     <w:uiPriority w:val="9"/>
-    <w:rsid w:val="006B0540"/>
+    <w:rsid w:val="004F4DB7"/>
     <w:rPr>
       <w:rFonts w:eastAsiaTheme="majorEastAsia" w:cstheme="majorBidi"/>
       <w:b/>
       <w:color w:val="000000" w:themeColor="text1"/>
-      <w:sz w:val="40"/>
+      <w:sz w:val="36"/>
       <w:szCs w:val="24"/>
     </w:rPr>
   </w:style>
@@ -1016,6 +1543,50 @@
       <w:ind w:left="720"/>
       <w:contextualSpacing/>
     </w:pPr>
+  </w:style>
+  <w:style w:type="paragraph" w:styleId="Header">
+    <w:name w:val="header"/>
+    <w:basedOn w:val="Normal"/>
+    <w:link w:val="HeaderChar"/>
+    <w:uiPriority w:val="99"/>
+    <w:unhideWhenUsed/>
+    <w:rsid w:val="004F4DB7"/>
+    <w:pPr>
+      <w:tabs>
+        <w:tab w:val="center" w:pos="4680"/>
+        <w:tab w:val="right" w:pos="9360"/>
+      </w:tabs>
+      <w:spacing w:after="0" w:line="240" w:lineRule="auto"/>
+    </w:pPr>
+  </w:style>
+  <w:style w:type="character" w:customStyle="1" w:styleId="HeaderChar">
+    <w:name w:val="Header Char"/>
+    <w:basedOn w:val="DefaultParagraphFont"/>
+    <w:link w:val="Header"/>
+    <w:uiPriority w:val="99"/>
+    <w:rsid w:val="004F4DB7"/>
+  </w:style>
+  <w:style w:type="paragraph" w:styleId="Footer">
+    <w:name w:val="footer"/>
+    <w:basedOn w:val="Normal"/>
+    <w:link w:val="FooterChar"/>
+    <w:uiPriority w:val="99"/>
+    <w:unhideWhenUsed/>
+    <w:rsid w:val="004F4DB7"/>
+    <w:pPr>
+      <w:tabs>
+        <w:tab w:val="center" w:pos="4680"/>
+        <w:tab w:val="right" w:pos="9360"/>
+      </w:tabs>
+      <w:spacing w:after="0" w:line="240" w:lineRule="auto"/>
+    </w:pPr>
+  </w:style>
+  <w:style w:type="character" w:customStyle="1" w:styleId="FooterChar">
+    <w:name w:val="Footer Char"/>
+    <w:basedOn w:val="DefaultParagraphFont"/>
+    <w:link w:val="Footer"/>
+    <w:uiPriority w:val="99"/>
+    <w:rsid w:val="004F4DB7"/>
   </w:style>
 </w:styles>
 </file>

</xml_diff>

<commit_message>
I updated the outlook on the reports that we are going to generate and then I corrected the downloaded samples from YouTube.
</commit_message>
<xml_diff>
--- a/Campus_Travel_Planner_Documentation.docx
+++ b/Campus_Travel_Planner_Documentation.docx
@@ -13,11 +13,6 @@
     </w:p>
     <w:p>
       <w:pPr>
-        <w:spacing w:after="240"/>
-      </w:pPr>
-    </w:p>
-    <w:p>
-      <w:pPr>
         <w:pStyle w:val="Heading2"/>
         <w:spacing w:after="240"/>
       </w:pPr>
@@ -27,11 +22,6 @@
     </w:p>
     <w:p>
       <w:pPr>
-        <w:spacing w:after="240"/>
-      </w:pPr>
-    </w:p>
-    <w:p>
-      <w:pPr>
         <w:pStyle w:val="Heading3"/>
         <w:spacing w:after="240"/>
       </w:pPr>
@@ -213,7 +203,6 @@
         <w:spacing w:after="240"/>
       </w:pPr>
       <w:r>
-        <w:lastRenderedPageBreak/>
         <w:t>Step 6</w:t>
       </w:r>
       <w:r>
@@ -234,6 +223,7 @@
         <w:spacing w:after="240"/>
       </w:pPr>
       <w:r>
+        <w:lastRenderedPageBreak/>
         <w:t>Step 7</w:t>
       </w:r>
       <w:r>
@@ -315,7 +305,7 @@
                     </pic:cNvPicPr>
                   </pic:nvPicPr>
                   <pic:blipFill>
-                    <a:blip r:embed="rId7" cstate="print">
+                    <a:blip r:embed="rId8" cstate="print">
                       <a:extLst>
                         <a:ext uri="{28A0092B-C50C-407E-A947-70E740481C1C}">
                           <a14:useLocalDpi xmlns:a14="http://schemas.microsoft.com/office/drawing/2010/main" val="0"/>
@@ -354,6 +344,7 @@
         <w:pStyle w:val="Heading2"/>
       </w:pPr>
       <w:r>
+        <w:lastRenderedPageBreak/>
         <w:t>Schema for the database:</w:t>
       </w:r>
     </w:p>
@@ -381,7 +372,7 @@
                     </pic:cNvPicPr>
                   </pic:nvPicPr>
                   <pic:blipFill>
-                    <a:blip r:embed="rId8">
+                    <a:blip r:embed="rId9">
                       <a:extLst>
                         <a:ext uri="{28A0092B-C50C-407E-A947-70E740481C1C}">
                           <a14:useLocalDpi xmlns:a14="http://schemas.microsoft.com/office/drawing/2010/main" val="0"/>
@@ -535,104 +526,440 @@
         <w:pStyle w:val="Heading3"/>
       </w:pPr>
       <w:r>
+        <w:lastRenderedPageBreak/>
         <w:t>HTML Pages for Reports:</w:t>
       </w:r>
     </w:p>
+    <w:p>
+      <w:r>
+        <w:t xml:space="preserve">Based on the </w:t>
+      </w:r>
+      <w:r>
+        <w:t>analysis of</w:t>
+      </w:r>
+      <w:r>
+        <w:t xml:space="preserve"> the campus travel planning system </w:t>
+      </w:r>
+      <w:r>
+        <w:t>here are the relevant reports that can be generated:</w:t>
+      </w:r>
+    </w:p>
     <w:p/>
     <w:p>
       <w:pPr>
         <w:pStyle w:val="ListParagraph"/>
         <w:numPr>
           <w:ilvl w:val="0"/>
-          <w:numId w:val="3"/>
-        </w:numPr>
-      </w:pPr>
-      <w:r>
-        <w:t>Report on all departments.</w:t>
-      </w:r>
-    </w:p>
-    <w:p>
-      <w:pPr>
-        <w:pStyle w:val="ListParagraph"/>
-        <w:numPr>
-          <w:ilvl w:val="0"/>
-          <w:numId w:val="3"/>
-        </w:numPr>
-      </w:pPr>
-      <w:r>
-        <w:t>Report on all trips.</w:t>
-      </w:r>
-    </w:p>
-    <w:p>
-      <w:pPr>
-        <w:pStyle w:val="ListParagraph"/>
-        <w:numPr>
-          <w:ilvl w:val="0"/>
-          <w:numId w:val="3"/>
-        </w:numPr>
-      </w:pPr>
-      <w:r>
-        <w:t>Report on provisional trips.</w:t>
-      </w:r>
-    </w:p>
-    <w:p>
-      <w:pPr>
-        <w:pStyle w:val="ListParagraph"/>
-        <w:numPr>
-          <w:ilvl w:val="0"/>
-          <w:numId w:val="3"/>
-        </w:numPr>
-      </w:pPr>
-      <w:r>
-        <w:t>Report on transport vehicles.</w:t>
-      </w:r>
-    </w:p>
-    <w:p>
-      <w:pPr>
-        <w:pStyle w:val="ListParagraph"/>
-        <w:numPr>
-          <w:ilvl w:val="0"/>
-          <w:numId w:val="3"/>
-        </w:numPr>
-      </w:pPr>
-      <w:r>
-        <w:t>Report on trip vehicles.</w:t>
-      </w:r>
-    </w:p>
-    <w:p>
-      <w:pPr>
-        <w:pStyle w:val="ListParagraph"/>
-        <w:numPr>
-          <w:ilvl w:val="0"/>
-          <w:numId w:val="3"/>
-        </w:numPr>
-      </w:pPr>
-      <w:r>
-        <w:t>Report on funding requests.</w:t>
-      </w:r>
-    </w:p>
-    <w:p>
-      <w:pPr>
-        <w:pStyle w:val="ListParagraph"/>
-        <w:numPr>
-          <w:ilvl w:val="0"/>
-          <w:numId w:val="3"/>
-        </w:numPr>
-      </w:pPr>
-      <w:r>
-        <w:t>Report on final trip lists.</w:t>
-      </w:r>
-    </w:p>
-    <w:p>
-      <w:pPr>
-        <w:pStyle w:val="ListParagraph"/>
-        <w:numPr>
-          <w:ilvl w:val="0"/>
-          <w:numId w:val="3"/>
-        </w:numPr>
-      </w:pPr>
-      <w:r>
-        <w:t>Report on communications.</w:t>
+          <w:numId w:val="4"/>
+        </w:numPr>
+      </w:pPr>
+      <w:r>
+        <w:t>Department-wise Trip Summary:</w:t>
+      </w:r>
+    </w:p>
+    <w:p>
+      <w:pPr>
+        <w:pStyle w:val="ListParagraph"/>
+        <w:numPr>
+          <w:ilvl w:val="0"/>
+          <w:numId w:val="5"/>
+        </w:numPr>
+      </w:pPr>
+      <w:r>
+        <w:t>This report provides a summary of trips for each department.</w:t>
+      </w:r>
+    </w:p>
+    <w:p>
+      <w:pPr>
+        <w:pStyle w:val="ListParagraph"/>
+        <w:numPr>
+          <w:ilvl w:val="0"/>
+          <w:numId w:val="5"/>
+        </w:numPr>
+      </w:pPr>
+      <w:r>
+        <w:t>It includes the department name, total number of trips, total budget allocated, and average budget per trip.</w:t>
+      </w:r>
+    </w:p>
+    <w:p>
+      <w:pPr>
+        <w:pStyle w:val="ListParagraph"/>
+        <w:numPr>
+          <w:ilvl w:val="0"/>
+          <w:numId w:val="5"/>
+        </w:numPr>
+      </w:pPr>
+      <w:r>
+        <w:t xml:space="preserve">Data can be pulled from the </w:t>
+      </w:r>
+      <w:r>
+        <w:rPr>
+          <w:b/>
+        </w:rPr>
+        <w:t>Departments</w:t>
+      </w:r>
+      <w:r>
+        <w:t xml:space="preserve"> and </w:t>
+      </w:r>
+      <w:r>
+        <w:rPr>
+          <w:b/>
+        </w:rPr>
+        <w:t>Trips</w:t>
+      </w:r>
+      <w:r>
+        <w:t xml:space="preserve"> tables.</w:t>
+      </w:r>
+    </w:p>
+    <w:p/>
+    <w:p>
+      <w:pPr>
+        <w:pStyle w:val="ListParagraph"/>
+        <w:numPr>
+          <w:ilvl w:val="0"/>
+          <w:numId w:val="4"/>
+        </w:numPr>
+      </w:pPr>
+      <w:r>
+        <w:t>Upcoming Trips Overview:</w:t>
+      </w:r>
+    </w:p>
+    <w:p>
+      <w:pPr>
+        <w:pStyle w:val="ListParagraph"/>
+        <w:numPr>
+          <w:ilvl w:val="0"/>
+          <w:numId w:val="6"/>
+        </w:numPr>
+      </w:pPr>
+      <w:r>
+        <w:t>This report displays a list of upcoming trips along with their details such as visit location, date, and purpose.</w:t>
+      </w:r>
+    </w:p>
+    <w:p>
+      <w:pPr>
+        <w:pStyle w:val="ListParagraph"/>
+        <w:numPr>
+          <w:ilvl w:val="0"/>
+          <w:numId w:val="6"/>
+        </w:numPr>
+      </w:pPr>
+      <w:r>
+        <w:t>It includes information about the department and the approval status of the trip.</w:t>
+      </w:r>
+    </w:p>
+    <w:p>
+      <w:pPr>
+        <w:pStyle w:val="ListParagraph"/>
+        <w:numPr>
+          <w:ilvl w:val="0"/>
+          <w:numId w:val="6"/>
+        </w:numPr>
+      </w:pPr>
+      <w:r>
+        <w:t xml:space="preserve">Data can be pulled from the </w:t>
+      </w:r>
+      <w:r>
+        <w:rPr>
+          <w:b/>
+        </w:rPr>
+        <w:t>Trips</w:t>
+      </w:r>
+      <w:r>
+        <w:t xml:space="preserve"> and</w:t>
+      </w:r>
+      <w:r>
+        <w:rPr>
+          <w:b/>
+        </w:rPr>
+        <w:t xml:space="preserve"> </w:t>
+      </w:r>
+      <w:proofErr w:type="spellStart"/>
+      <w:r>
+        <w:rPr>
+          <w:b/>
+        </w:rPr>
+        <w:t>ProvisionalTrips</w:t>
+      </w:r>
+      <w:proofErr w:type="spellEnd"/>
+      <w:r>
+        <w:t xml:space="preserve"> tables.</w:t>
+      </w:r>
+    </w:p>
+    <w:p/>
+    <w:p>
+      <w:pPr>
+        <w:pStyle w:val="ListParagraph"/>
+        <w:numPr>
+          <w:ilvl w:val="0"/>
+          <w:numId w:val="4"/>
+        </w:numPr>
+      </w:pPr>
+      <w:r>
+        <w:t>Transportation Utilization Report:</w:t>
+      </w:r>
+    </w:p>
+    <w:p>
+      <w:pPr>
+        <w:pStyle w:val="ListParagraph"/>
+        <w:numPr>
+          <w:ilvl w:val="0"/>
+          <w:numId w:val="7"/>
+        </w:numPr>
+      </w:pPr>
+      <w:r>
+        <w:t>This report shows the utilization of different types of transport vehicles.</w:t>
+      </w:r>
+    </w:p>
+    <w:p>
+      <w:pPr>
+        <w:pStyle w:val="ListParagraph"/>
+        <w:numPr>
+          <w:ilvl w:val="0"/>
+          <w:numId w:val="7"/>
+        </w:numPr>
+      </w:pPr>
+      <w:r>
+        <w:t>It includes information about the number of trips each vehicle has been assigned to and the total capacity utilized.</w:t>
+      </w:r>
+    </w:p>
+    <w:p>
+      <w:pPr>
+        <w:pStyle w:val="ListParagraph"/>
+        <w:numPr>
+          <w:ilvl w:val="0"/>
+          <w:numId w:val="7"/>
+        </w:numPr>
+      </w:pPr>
+      <w:r>
+        <w:t xml:space="preserve">Data can be pulled from the </w:t>
+      </w:r>
+      <w:proofErr w:type="spellStart"/>
+      <w:r>
+        <w:rPr>
+          <w:b/>
+          <w:bCs/>
+        </w:rPr>
+        <w:t>TransportVehicles</w:t>
+      </w:r>
+      <w:proofErr w:type="spellEnd"/>
+      <w:r>
+        <w:t xml:space="preserve"> and </w:t>
+      </w:r>
+      <w:proofErr w:type="spellStart"/>
+      <w:r>
+        <w:rPr>
+          <w:b/>
+          <w:bCs/>
+        </w:rPr>
+        <w:t>TripVehicles</w:t>
+      </w:r>
+      <w:proofErr w:type="spellEnd"/>
+      <w:r>
+        <w:t xml:space="preserve"> tables.</w:t>
+      </w:r>
+    </w:p>
+    <w:p/>
+    <w:p>
+      <w:pPr>
+        <w:pStyle w:val="ListParagraph"/>
+        <w:numPr>
+          <w:ilvl w:val="0"/>
+          <w:numId w:val="4"/>
+        </w:numPr>
+      </w:pPr>
+      <w:r>
+        <w:t>Funding Requests Summary:</w:t>
+      </w:r>
+    </w:p>
+    <w:p>
+      <w:pPr>
+        <w:pStyle w:val="ListParagraph"/>
+        <w:numPr>
+          <w:ilvl w:val="0"/>
+          <w:numId w:val="8"/>
+        </w:numPr>
+      </w:pPr>
+      <w:r>
+        <w:t>This report provides a summary of funding requests made by departments.</w:t>
+      </w:r>
+    </w:p>
+    <w:p>
+      <w:pPr>
+        <w:pStyle w:val="ListParagraph"/>
+        <w:numPr>
+          <w:ilvl w:val="0"/>
+          <w:numId w:val="8"/>
+        </w:numPr>
+      </w:pPr>
+      <w:r>
+        <w:t>It includes the total number of requests, total amount requested, and average amount per request.</w:t>
+      </w:r>
+    </w:p>
+    <w:p>
+      <w:pPr>
+        <w:pStyle w:val="ListParagraph"/>
+        <w:numPr>
+          <w:ilvl w:val="0"/>
+          <w:numId w:val="8"/>
+        </w:numPr>
+      </w:pPr>
+      <w:r>
+        <w:t xml:space="preserve">Data can be pulled from the </w:t>
+      </w:r>
+      <w:proofErr w:type="spellStart"/>
+      <w:r>
+        <w:rPr>
+          <w:b/>
+          <w:bCs/>
+        </w:rPr>
+        <w:t>FundingRequests</w:t>
+      </w:r>
+      <w:proofErr w:type="spellEnd"/>
+      <w:r>
+        <w:t xml:space="preserve"> table.</w:t>
+      </w:r>
+    </w:p>
+    <w:p/>
+    <w:p>
+      <w:pPr>
+        <w:pStyle w:val="ListParagraph"/>
+        <w:numPr>
+          <w:ilvl w:val="0"/>
+          <w:numId w:val="4"/>
+        </w:numPr>
+      </w:pPr>
+      <w:r>
+        <w:t>Communication Log:</w:t>
+      </w:r>
+    </w:p>
+    <w:p>
+      <w:pPr>
+        <w:pStyle w:val="ListParagraph"/>
+        <w:numPr>
+          <w:ilvl w:val="0"/>
+          <w:numId w:val="9"/>
+        </w:numPr>
+      </w:pPr>
+      <w:r>
+        <w:t>This report displays a log of communications between departments regarding trip planning.</w:t>
+      </w:r>
+    </w:p>
+    <w:p>
+      <w:pPr>
+        <w:pStyle w:val="ListParagraph"/>
+        <w:numPr>
+          <w:ilvl w:val="0"/>
+          <w:numId w:val="9"/>
+        </w:numPr>
+      </w:pPr>
+      <w:r>
+        <w:t xml:space="preserve">It includes details such as </w:t>
+      </w:r>
+      <w:r>
+        <w:t xml:space="preserve">the </w:t>
+      </w:r>
+      <w:r>
+        <w:t>communication date, sender department, receiver department, and the content of the communication.</w:t>
+      </w:r>
+    </w:p>
+    <w:p>
+      <w:pPr>
+        <w:pStyle w:val="ListParagraph"/>
+        <w:numPr>
+          <w:ilvl w:val="0"/>
+          <w:numId w:val="9"/>
+        </w:numPr>
+      </w:pPr>
+      <w:r>
+        <w:t xml:space="preserve">Data can be pulled from the </w:t>
+      </w:r>
+      <w:r>
+        <w:rPr>
+          <w:b/>
+          <w:bCs/>
+        </w:rPr>
+        <w:t>Communication</w:t>
+      </w:r>
+      <w:r>
+        <w:t xml:space="preserve"> table.</w:t>
+      </w:r>
+    </w:p>
+    <w:p/>
+    <w:p>
+      <w:pPr>
+        <w:pStyle w:val="ListParagraph"/>
+        <w:numPr>
+          <w:ilvl w:val="0"/>
+          <w:numId w:val="4"/>
+        </w:numPr>
+      </w:pPr>
+      <w:r>
+        <w:lastRenderedPageBreak/>
+        <w:t>Approval Workflow Overview:</w:t>
+      </w:r>
+    </w:p>
+    <w:p>
+      <w:pPr>
+        <w:pStyle w:val="ListParagraph"/>
+        <w:numPr>
+          <w:ilvl w:val="0"/>
+          <w:numId w:val="10"/>
+        </w:numPr>
+      </w:pPr>
+      <w:r>
+        <w:t>This report shows an overview of the approval workflow for trips.</w:t>
+      </w:r>
+    </w:p>
+    <w:p>
+      <w:pPr>
+        <w:pStyle w:val="ListParagraph"/>
+        <w:numPr>
+          <w:ilvl w:val="0"/>
+          <w:numId w:val="10"/>
+        </w:numPr>
+      </w:pPr>
+      <w:r>
+        <w:t>It includes information about which trips have been approved by the DVC AA and the current status of each trip in the approval process.</w:t>
+      </w:r>
+    </w:p>
+    <w:p>
+      <w:pPr>
+        <w:pStyle w:val="ListParagraph"/>
+        <w:numPr>
+          <w:ilvl w:val="0"/>
+          <w:numId w:val="10"/>
+        </w:numPr>
+      </w:pPr>
+      <w:r>
+        <w:t xml:space="preserve">Data can be pulled from the </w:t>
+      </w:r>
+      <w:proofErr w:type="spellStart"/>
+      <w:r>
+        <w:rPr>
+          <w:b/>
+          <w:bCs/>
+        </w:rPr>
+        <w:t>ProvisionalTrips</w:t>
+      </w:r>
+      <w:proofErr w:type="spellEnd"/>
+      <w:r>
+        <w:t xml:space="preserve"> and </w:t>
+      </w:r>
+      <w:proofErr w:type="spellStart"/>
+      <w:r>
+        <w:rPr>
+          <w:b/>
+          <w:bCs/>
+        </w:rPr>
+        <w:t>FinalTripsLis</w:t>
+      </w:r>
+      <w:r>
+        <w:t>t</w:t>
+      </w:r>
+      <w:proofErr w:type="spellEnd"/>
+      <w:r>
+        <w:t xml:space="preserve"> tables.</w:t>
       </w:r>
     </w:p>
     <w:sectPr>
@@ -698,6 +1025,458 @@
 <file path=word/numbering.xml><?xml version="1.0" encoding="utf-8"?>
 <w:numbering xmlns:wpc="http://schemas.microsoft.com/office/word/2010/wordprocessingCanvas" xmlns:cx="http://schemas.microsoft.com/office/drawing/2014/chartex" xmlns:cx1="http://schemas.microsoft.com/office/drawing/2015/9/8/chartex" xmlns:cx2="http://schemas.microsoft.com/office/drawing/2015/10/21/chartex" xmlns:cx3="http://schemas.microsoft.com/office/drawing/2016/5/9/chartex" xmlns:cx4="http://schemas.microsoft.com/office/drawing/2016/5/10/chartex" xmlns:cx5="http://schemas.microsoft.com/office/drawing/2016/5/11/chartex" xmlns:cx6="http://schemas.microsoft.com/office/drawing/2016/5/12/chartex" xmlns:cx7="http://schemas.microsoft.com/office/drawing/2016/5/13/chartex" xmlns:cx8="http://schemas.microsoft.com/office/drawing/2016/5/14/chartex" xmlns:mc="http://schemas.openxmlformats.org/markup-compatibility/2006" xmlns:aink="http://schemas.microsoft.com/office/drawing/2016/ink" xmlns:am3d="http://schemas.microsoft.com/office/drawing/2017/model3d" xmlns:o="urn:schemas-microsoft-com:office:office" xmlns:oel="http://schemas.microsoft.com/office/2019/extlst" xmlns:r="http://schemas.openxmlformats.org/officeDocument/2006/relationships" xmlns:m="http://schemas.openxmlformats.org/officeDocument/2006/math" xmlns:v="urn:schemas-microsoft-com:vml" xmlns:wp14="http://schemas.microsoft.com/office/word/2010/wordprocessingDrawing" xmlns:wp="http://schemas.openxmlformats.org/drawingml/2006/wordprocessingDrawing" xmlns:w10="urn:schemas-microsoft-com:office:word" xmlns:w="http://schemas.openxmlformats.org/wordprocessingml/2006/main" xmlns:w14="http://schemas.microsoft.com/office/word/2010/wordml" xmlns:w15="http://schemas.microsoft.com/office/word/2012/wordml" xmlns:w16cex="http://schemas.microsoft.com/office/word/2018/wordml/cex" xmlns:w16cid="http://schemas.microsoft.com/office/word/2016/wordml/cid" xmlns:w16="http://schemas.microsoft.com/office/word/2018/wordml" xmlns:w16sdtdh="http://schemas.microsoft.com/office/word/2020/wordml/sdtdatahash" xmlns:w16se="http://schemas.microsoft.com/office/word/2015/wordml/symex" xmlns:wpg="http://schemas.microsoft.com/office/word/2010/wordprocessingGroup" xmlns:wpi="http://schemas.microsoft.com/office/word/2010/wordprocessingInk" xmlns:wne="http://schemas.microsoft.com/office/word/2006/wordml" xmlns:wps="http://schemas.microsoft.com/office/word/2010/wordprocessingShape" mc:Ignorable="w14 w15 w16se w16cid w16 w16cex w16sdtdh wp14">
   <w:abstractNum w:abstractNumId="0" w15:restartNumberingAfterBreak="0">
+    <w:nsid w:val="02762642"/>
+    <w:multiLevelType w:val="hybridMultilevel"/>
+    <w:tmpl w:val="FD763982"/>
+    <w:lvl w:ilvl="0" w:tplc="04090001">
+      <w:start w:val="1"/>
+      <w:numFmt w:val="bullet"/>
+      <w:lvlText w:val=""/>
+      <w:lvlJc w:val="left"/>
+      <w:pPr>
+        <w:ind w:left="1080" w:hanging="360"/>
+      </w:pPr>
+      <w:rPr>
+        <w:rFonts w:ascii="Symbol" w:hAnsi="Symbol" w:hint="default"/>
+      </w:rPr>
+    </w:lvl>
+    <w:lvl w:ilvl="1" w:tplc="04090003" w:tentative="1">
+      <w:start w:val="1"/>
+      <w:numFmt w:val="bullet"/>
+      <w:lvlText w:val="o"/>
+      <w:lvlJc w:val="left"/>
+      <w:pPr>
+        <w:ind w:left="1800" w:hanging="360"/>
+      </w:pPr>
+      <w:rPr>
+        <w:rFonts w:ascii="Courier New" w:hAnsi="Courier New" w:cs="Courier New" w:hint="default"/>
+      </w:rPr>
+    </w:lvl>
+    <w:lvl w:ilvl="2" w:tplc="04090005" w:tentative="1">
+      <w:start w:val="1"/>
+      <w:numFmt w:val="bullet"/>
+      <w:lvlText w:val=""/>
+      <w:lvlJc w:val="left"/>
+      <w:pPr>
+        <w:ind w:left="2520" w:hanging="360"/>
+      </w:pPr>
+      <w:rPr>
+        <w:rFonts w:ascii="Wingdings" w:hAnsi="Wingdings" w:hint="default"/>
+      </w:rPr>
+    </w:lvl>
+    <w:lvl w:ilvl="3" w:tplc="04090001" w:tentative="1">
+      <w:start w:val="1"/>
+      <w:numFmt w:val="bullet"/>
+      <w:lvlText w:val=""/>
+      <w:lvlJc w:val="left"/>
+      <w:pPr>
+        <w:ind w:left="3240" w:hanging="360"/>
+      </w:pPr>
+      <w:rPr>
+        <w:rFonts w:ascii="Symbol" w:hAnsi="Symbol" w:hint="default"/>
+      </w:rPr>
+    </w:lvl>
+    <w:lvl w:ilvl="4" w:tplc="04090003" w:tentative="1">
+      <w:start w:val="1"/>
+      <w:numFmt w:val="bullet"/>
+      <w:lvlText w:val="o"/>
+      <w:lvlJc w:val="left"/>
+      <w:pPr>
+        <w:ind w:left="3960" w:hanging="360"/>
+      </w:pPr>
+      <w:rPr>
+        <w:rFonts w:ascii="Courier New" w:hAnsi="Courier New" w:cs="Courier New" w:hint="default"/>
+      </w:rPr>
+    </w:lvl>
+    <w:lvl w:ilvl="5" w:tplc="04090005" w:tentative="1">
+      <w:start w:val="1"/>
+      <w:numFmt w:val="bullet"/>
+      <w:lvlText w:val=""/>
+      <w:lvlJc w:val="left"/>
+      <w:pPr>
+        <w:ind w:left="4680" w:hanging="360"/>
+      </w:pPr>
+      <w:rPr>
+        <w:rFonts w:ascii="Wingdings" w:hAnsi="Wingdings" w:hint="default"/>
+      </w:rPr>
+    </w:lvl>
+    <w:lvl w:ilvl="6" w:tplc="04090001" w:tentative="1">
+      <w:start w:val="1"/>
+      <w:numFmt w:val="bullet"/>
+      <w:lvlText w:val=""/>
+      <w:lvlJc w:val="left"/>
+      <w:pPr>
+        <w:ind w:left="5400" w:hanging="360"/>
+      </w:pPr>
+      <w:rPr>
+        <w:rFonts w:ascii="Symbol" w:hAnsi="Symbol" w:hint="default"/>
+      </w:rPr>
+    </w:lvl>
+    <w:lvl w:ilvl="7" w:tplc="04090003" w:tentative="1">
+      <w:start w:val="1"/>
+      <w:numFmt w:val="bullet"/>
+      <w:lvlText w:val="o"/>
+      <w:lvlJc w:val="left"/>
+      <w:pPr>
+        <w:ind w:left="6120" w:hanging="360"/>
+      </w:pPr>
+      <w:rPr>
+        <w:rFonts w:ascii="Courier New" w:hAnsi="Courier New" w:cs="Courier New" w:hint="default"/>
+      </w:rPr>
+    </w:lvl>
+    <w:lvl w:ilvl="8" w:tplc="04090005" w:tentative="1">
+      <w:start w:val="1"/>
+      <w:numFmt w:val="bullet"/>
+      <w:lvlText w:val=""/>
+      <w:lvlJc w:val="left"/>
+      <w:pPr>
+        <w:ind w:left="6840" w:hanging="360"/>
+      </w:pPr>
+      <w:rPr>
+        <w:rFonts w:ascii="Wingdings" w:hAnsi="Wingdings" w:hint="default"/>
+      </w:rPr>
+    </w:lvl>
+  </w:abstractNum>
+  <w:abstractNum w:abstractNumId="1" w15:restartNumberingAfterBreak="0">
+    <w:nsid w:val="0E7C4D2B"/>
+    <w:multiLevelType w:val="hybridMultilevel"/>
+    <w:tmpl w:val="7E286278"/>
+    <w:lvl w:ilvl="0" w:tplc="04090001">
+      <w:start w:val="1"/>
+      <w:numFmt w:val="bullet"/>
+      <w:lvlText w:val=""/>
+      <w:lvlJc w:val="left"/>
+      <w:pPr>
+        <w:ind w:left="1080" w:hanging="360"/>
+      </w:pPr>
+      <w:rPr>
+        <w:rFonts w:ascii="Symbol" w:hAnsi="Symbol" w:hint="default"/>
+      </w:rPr>
+    </w:lvl>
+    <w:lvl w:ilvl="1" w:tplc="04090003" w:tentative="1">
+      <w:start w:val="1"/>
+      <w:numFmt w:val="bullet"/>
+      <w:lvlText w:val="o"/>
+      <w:lvlJc w:val="left"/>
+      <w:pPr>
+        <w:ind w:left="1800" w:hanging="360"/>
+      </w:pPr>
+      <w:rPr>
+        <w:rFonts w:ascii="Courier New" w:hAnsi="Courier New" w:cs="Courier New" w:hint="default"/>
+      </w:rPr>
+    </w:lvl>
+    <w:lvl w:ilvl="2" w:tplc="04090005" w:tentative="1">
+      <w:start w:val="1"/>
+      <w:numFmt w:val="bullet"/>
+      <w:lvlText w:val=""/>
+      <w:lvlJc w:val="left"/>
+      <w:pPr>
+        <w:ind w:left="2520" w:hanging="360"/>
+      </w:pPr>
+      <w:rPr>
+        <w:rFonts w:ascii="Wingdings" w:hAnsi="Wingdings" w:hint="default"/>
+      </w:rPr>
+    </w:lvl>
+    <w:lvl w:ilvl="3" w:tplc="04090001" w:tentative="1">
+      <w:start w:val="1"/>
+      <w:numFmt w:val="bullet"/>
+      <w:lvlText w:val=""/>
+      <w:lvlJc w:val="left"/>
+      <w:pPr>
+        <w:ind w:left="3240" w:hanging="360"/>
+      </w:pPr>
+      <w:rPr>
+        <w:rFonts w:ascii="Symbol" w:hAnsi="Symbol" w:hint="default"/>
+      </w:rPr>
+    </w:lvl>
+    <w:lvl w:ilvl="4" w:tplc="04090003" w:tentative="1">
+      <w:start w:val="1"/>
+      <w:numFmt w:val="bullet"/>
+      <w:lvlText w:val="o"/>
+      <w:lvlJc w:val="left"/>
+      <w:pPr>
+        <w:ind w:left="3960" w:hanging="360"/>
+      </w:pPr>
+      <w:rPr>
+        <w:rFonts w:ascii="Courier New" w:hAnsi="Courier New" w:cs="Courier New" w:hint="default"/>
+      </w:rPr>
+    </w:lvl>
+    <w:lvl w:ilvl="5" w:tplc="04090005" w:tentative="1">
+      <w:start w:val="1"/>
+      <w:numFmt w:val="bullet"/>
+      <w:lvlText w:val=""/>
+      <w:lvlJc w:val="left"/>
+      <w:pPr>
+        <w:ind w:left="4680" w:hanging="360"/>
+      </w:pPr>
+      <w:rPr>
+        <w:rFonts w:ascii="Wingdings" w:hAnsi="Wingdings" w:hint="default"/>
+      </w:rPr>
+    </w:lvl>
+    <w:lvl w:ilvl="6" w:tplc="04090001" w:tentative="1">
+      <w:start w:val="1"/>
+      <w:numFmt w:val="bullet"/>
+      <w:lvlText w:val=""/>
+      <w:lvlJc w:val="left"/>
+      <w:pPr>
+        <w:ind w:left="5400" w:hanging="360"/>
+      </w:pPr>
+      <w:rPr>
+        <w:rFonts w:ascii="Symbol" w:hAnsi="Symbol" w:hint="default"/>
+      </w:rPr>
+    </w:lvl>
+    <w:lvl w:ilvl="7" w:tplc="04090003" w:tentative="1">
+      <w:start w:val="1"/>
+      <w:numFmt w:val="bullet"/>
+      <w:lvlText w:val="o"/>
+      <w:lvlJc w:val="left"/>
+      <w:pPr>
+        <w:ind w:left="6120" w:hanging="360"/>
+      </w:pPr>
+      <w:rPr>
+        <w:rFonts w:ascii="Courier New" w:hAnsi="Courier New" w:cs="Courier New" w:hint="default"/>
+      </w:rPr>
+    </w:lvl>
+    <w:lvl w:ilvl="8" w:tplc="04090005" w:tentative="1">
+      <w:start w:val="1"/>
+      <w:numFmt w:val="bullet"/>
+      <w:lvlText w:val=""/>
+      <w:lvlJc w:val="left"/>
+      <w:pPr>
+        <w:ind w:left="6840" w:hanging="360"/>
+      </w:pPr>
+      <w:rPr>
+        <w:rFonts w:ascii="Wingdings" w:hAnsi="Wingdings" w:hint="default"/>
+      </w:rPr>
+    </w:lvl>
+  </w:abstractNum>
+  <w:abstractNum w:abstractNumId="2" w15:restartNumberingAfterBreak="0">
+    <w:nsid w:val="13EA1FE5"/>
+    <w:multiLevelType w:val="hybridMultilevel"/>
+    <w:tmpl w:val="79321400"/>
+    <w:lvl w:ilvl="0" w:tplc="04090001">
+      <w:start w:val="1"/>
+      <w:numFmt w:val="bullet"/>
+      <w:lvlText w:val=""/>
+      <w:lvlJc w:val="left"/>
+      <w:pPr>
+        <w:ind w:left="1080" w:hanging="360"/>
+      </w:pPr>
+      <w:rPr>
+        <w:rFonts w:ascii="Symbol" w:hAnsi="Symbol" w:hint="default"/>
+      </w:rPr>
+    </w:lvl>
+    <w:lvl w:ilvl="1" w:tplc="04090003" w:tentative="1">
+      <w:start w:val="1"/>
+      <w:numFmt w:val="bullet"/>
+      <w:lvlText w:val="o"/>
+      <w:lvlJc w:val="left"/>
+      <w:pPr>
+        <w:ind w:left="1800" w:hanging="360"/>
+      </w:pPr>
+      <w:rPr>
+        <w:rFonts w:ascii="Courier New" w:hAnsi="Courier New" w:cs="Courier New" w:hint="default"/>
+      </w:rPr>
+    </w:lvl>
+    <w:lvl w:ilvl="2" w:tplc="04090005" w:tentative="1">
+      <w:start w:val="1"/>
+      <w:numFmt w:val="bullet"/>
+      <w:lvlText w:val=""/>
+      <w:lvlJc w:val="left"/>
+      <w:pPr>
+        <w:ind w:left="2520" w:hanging="360"/>
+      </w:pPr>
+      <w:rPr>
+        <w:rFonts w:ascii="Wingdings" w:hAnsi="Wingdings" w:hint="default"/>
+      </w:rPr>
+    </w:lvl>
+    <w:lvl w:ilvl="3" w:tplc="04090001" w:tentative="1">
+      <w:start w:val="1"/>
+      <w:numFmt w:val="bullet"/>
+      <w:lvlText w:val=""/>
+      <w:lvlJc w:val="left"/>
+      <w:pPr>
+        <w:ind w:left="3240" w:hanging="360"/>
+      </w:pPr>
+      <w:rPr>
+        <w:rFonts w:ascii="Symbol" w:hAnsi="Symbol" w:hint="default"/>
+      </w:rPr>
+    </w:lvl>
+    <w:lvl w:ilvl="4" w:tplc="04090003" w:tentative="1">
+      <w:start w:val="1"/>
+      <w:numFmt w:val="bullet"/>
+      <w:lvlText w:val="o"/>
+      <w:lvlJc w:val="left"/>
+      <w:pPr>
+        <w:ind w:left="3960" w:hanging="360"/>
+      </w:pPr>
+      <w:rPr>
+        <w:rFonts w:ascii="Courier New" w:hAnsi="Courier New" w:cs="Courier New" w:hint="default"/>
+      </w:rPr>
+    </w:lvl>
+    <w:lvl w:ilvl="5" w:tplc="04090005" w:tentative="1">
+      <w:start w:val="1"/>
+      <w:numFmt w:val="bullet"/>
+      <w:lvlText w:val=""/>
+      <w:lvlJc w:val="left"/>
+      <w:pPr>
+        <w:ind w:left="4680" w:hanging="360"/>
+      </w:pPr>
+      <w:rPr>
+        <w:rFonts w:ascii="Wingdings" w:hAnsi="Wingdings" w:hint="default"/>
+      </w:rPr>
+    </w:lvl>
+    <w:lvl w:ilvl="6" w:tplc="04090001" w:tentative="1">
+      <w:start w:val="1"/>
+      <w:numFmt w:val="bullet"/>
+      <w:lvlText w:val=""/>
+      <w:lvlJc w:val="left"/>
+      <w:pPr>
+        <w:ind w:left="5400" w:hanging="360"/>
+      </w:pPr>
+      <w:rPr>
+        <w:rFonts w:ascii="Symbol" w:hAnsi="Symbol" w:hint="default"/>
+      </w:rPr>
+    </w:lvl>
+    <w:lvl w:ilvl="7" w:tplc="04090003" w:tentative="1">
+      <w:start w:val="1"/>
+      <w:numFmt w:val="bullet"/>
+      <w:lvlText w:val="o"/>
+      <w:lvlJc w:val="left"/>
+      <w:pPr>
+        <w:ind w:left="6120" w:hanging="360"/>
+      </w:pPr>
+      <w:rPr>
+        <w:rFonts w:ascii="Courier New" w:hAnsi="Courier New" w:cs="Courier New" w:hint="default"/>
+      </w:rPr>
+    </w:lvl>
+    <w:lvl w:ilvl="8" w:tplc="04090005" w:tentative="1">
+      <w:start w:val="1"/>
+      <w:numFmt w:val="bullet"/>
+      <w:lvlText w:val=""/>
+      <w:lvlJc w:val="left"/>
+      <w:pPr>
+        <w:ind w:left="6840" w:hanging="360"/>
+      </w:pPr>
+      <w:rPr>
+        <w:rFonts w:ascii="Wingdings" w:hAnsi="Wingdings" w:hint="default"/>
+      </w:rPr>
+    </w:lvl>
+  </w:abstractNum>
+  <w:abstractNum w:abstractNumId="3" w15:restartNumberingAfterBreak="0">
+    <w:nsid w:val="19A339D1"/>
+    <w:multiLevelType w:val="hybridMultilevel"/>
+    <w:tmpl w:val="ABC2B298"/>
+    <w:lvl w:ilvl="0" w:tplc="04090001">
+      <w:start w:val="1"/>
+      <w:numFmt w:val="bullet"/>
+      <w:lvlText w:val=""/>
+      <w:lvlJc w:val="left"/>
+      <w:pPr>
+        <w:ind w:left="1080" w:hanging="360"/>
+      </w:pPr>
+      <w:rPr>
+        <w:rFonts w:ascii="Symbol" w:hAnsi="Symbol" w:hint="default"/>
+      </w:rPr>
+    </w:lvl>
+    <w:lvl w:ilvl="1" w:tplc="04090003" w:tentative="1">
+      <w:start w:val="1"/>
+      <w:numFmt w:val="bullet"/>
+      <w:lvlText w:val="o"/>
+      <w:lvlJc w:val="left"/>
+      <w:pPr>
+        <w:ind w:left="1800" w:hanging="360"/>
+      </w:pPr>
+      <w:rPr>
+        <w:rFonts w:ascii="Courier New" w:hAnsi="Courier New" w:cs="Courier New" w:hint="default"/>
+      </w:rPr>
+    </w:lvl>
+    <w:lvl w:ilvl="2" w:tplc="04090005" w:tentative="1">
+      <w:start w:val="1"/>
+      <w:numFmt w:val="bullet"/>
+      <w:lvlText w:val=""/>
+      <w:lvlJc w:val="left"/>
+      <w:pPr>
+        <w:ind w:left="2520" w:hanging="360"/>
+      </w:pPr>
+      <w:rPr>
+        <w:rFonts w:ascii="Wingdings" w:hAnsi="Wingdings" w:hint="default"/>
+      </w:rPr>
+    </w:lvl>
+    <w:lvl w:ilvl="3" w:tplc="04090001" w:tentative="1">
+      <w:start w:val="1"/>
+      <w:numFmt w:val="bullet"/>
+      <w:lvlText w:val=""/>
+      <w:lvlJc w:val="left"/>
+      <w:pPr>
+        <w:ind w:left="3240" w:hanging="360"/>
+      </w:pPr>
+      <w:rPr>
+        <w:rFonts w:ascii="Symbol" w:hAnsi="Symbol" w:hint="default"/>
+      </w:rPr>
+    </w:lvl>
+    <w:lvl w:ilvl="4" w:tplc="04090003" w:tentative="1">
+      <w:start w:val="1"/>
+      <w:numFmt w:val="bullet"/>
+      <w:lvlText w:val="o"/>
+      <w:lvlJc w:val="left"/>
+      <w:pPr>
+        <w:ind w:left="3960" w:hanging="360"/>
+      </w:pPr>
+      <w:rPr>
+        <w:rFonts w:ascii="Courier New" w:hAnsi="Courier New" w:cs="Courier New" w:hint="default"/>
+      </w:rPr>
+    </w:lvl>
+    <w:lvl w:ilvl="5" w:tplc="04090005" w:tentative="1">
+      <w:start w:val="1"/>
+      <w:numFmt w:val="bullet"/>
+      <w:lvlText w:val=""/>
+      <w:lvlJc w:val="left"/>
+      <w:pPr>
+        <w:ind w:left="4680" w:hanging="360"/>
+      </w:pPr>
+      <w:rPr>
+        <w:rFonts w:ascii="Wingdings" w:hAnsi="Wingdings" w:hint="default"/>
+      </w:rPr>
+    </w:lvl>
+    <w:lvl w:ilvl="6" w:tplc="04090001" w:tentative="1">
+      <w:start w:val="1"/>
+      <w:numFmt w:val="bullet"/>
+      <w:lvlText w:val=""/>
+      <w:lvlJc w:val="left"/>
+      <w:pPr>
+        <w:ind w:left="5400" w:hanging="360"/>
+      </w:pPr>
+      <w:rPr>
+        <w:rFonts w:ascii="Symbol" w:hAnsi="Symbol" w:hint="default"/>
+      </w:rPr>
+    </w:lvl>
+    <w:lvl w:ilvl="7" w:tplc="04090003" w:tentative="1">
+      <w:start w:val="1"/>
+      <w:numFmt w:val="bullet"/>
+      <w:lvlText w:val="o"/>
+      <w:lvlJc w:val="left"/>
+      <w:pPr>
+        <w:ind w:left="6120" w:hanging="360"/>
+      </w:pPr>
+      <w:rPr>
+        <w:rFonts w:ascii="Courier New" w:hAnsi="Courier New" w:cs="Courier New" w:hint="default"/>
+      </w:rPr>
+    </w:lvl>
+    <w:lvl w:ilvl="8" w:tplc="04090005" w:tentative="1">
+      <w:start w:val="1"/>
+      <w:numFmt w:val="bullet"/>
+      <w:lvlText w:val=""/>
+      <w:lvlJc w:val="left"/>
+      <w:pPr>
+        <w:ind w:left="6840" w:hanging="360"/>
+      </w:pPr>
+      <w:rPr>
+        <w:rFonts w:ascii="Wingdings" w:hAnsi="Wingdings" w:hint="default"/>
+      </w:rPr>
+    </w:lvl>
+  </w:abstractNum>
+  <w:abstractNum w:abstractNumId="4" w15:restartNumberingAfterBreak="0">
     <w:nsid w:val="38845ABF"/>
     <w:multiLevelType w:val="hybridMultilevel"/>
     <w:tmpl w:val="326E3512"/>
@@ -783,7 +1562,322 @@
       </w:pPr>
     </w:lvl>
   </w:abstractNum>
-  <w:abstractNum w:abstractNumId="1" w15:restartNumberingAfterBreak="0">
+  <w:abstractNum w:abstractNumId="5" w15:restartNumberingAfterBreak="0">
+    <w:nsid w:val="47A41364"/>
+    <w:multiLevelType w:val="hybridMultilevel"/>
+    <w:tmpl w:val="39980344"/>
+    <w:lvl w:ilvl="0" w:tplc="04090001">
+      <w:start w:val="1"/>
+      <w:numFmt w:val="bullet"/>
+      <w:lvlText w:val=""/>
+      <w:lvlJc w:val="left"/>
+      <w:pPr>
+        <w:ind w:left="1080" w:hanging="360"/>
+      </w:pPr>
+      <w:rPr>
+        <w:rFonts w:ascii="Symbol" w:hAnsi="Symbol" w:hint="default"/>
+      </w:rPr>
+    </w:lvl>
+    <w:lvl w:ilvl="1" w:tplc="04090003" w:tentative="1">
+      <w:start w:val="1"/>
+      <w:numFmt w:val="bullet"/>
+      <w:lvlText w:val="o"/>
+      <w:lvlJc w:val="left"/>
+      <w:pPr>
+        <w:ind w:left="1800" w:hanging="360"/>
+      </w:pPr>
+      <w:rPr>
+        <w:rFonts w:ascii="Courier New" w:hAnsi="Courier New" w:cs="Courier New" w:hint="default"/>
+      </w:rPr>
+    </w:lvl>
+    <w:lvl w:ilvl="2" w:tplc="04090005" w:tentative="1">
+      <w:start w:val="1"/>
+      <w:numFmt w:val="bullet"/>
+      <w:lvlText w:val=""/>
+      <w:lvlJc w:val="left"/>
+      <w:pPr>
+        <w:ind w:left="2520" w:hanging="360"/>
+      </w:pPr>
+      <w:rPr>
+        <w:rFonts w:ascii="Wingdings" w:hAnsi="Wingdings" w:hint="default"/>
+      </w:rPr>
+    </w:lvl>
+    <w:lvl w:ilvl="3" w:tplc="04090001" w:tentative="1">
+      <w:start w:val="1"/>
+      <w:numFmt w:val="bullet"/>
+      <w:lvlText w:val=""/>
+      <w:lvlJc w:val="left"/>
+      <w:pPr>
+        <w:ind w:left="3240" w:hanging="360"/>
+      </w:pPr>
+      <w:rPr>
+        <w:rFonts w:ascii="Symbol" w:hAnsi="Symbol" w:hint="default"/>
+      </w:rPr>
+    </w:lvl>
+    <w:lvl w:ilvl="4" w:tplc="04090003" w:tentative="1">
+      <w:start w:val="1"/>
+      <w:numFmt w:val="bullet"/>
+      <w:lvlText w:val="o"/>
+      <w:lvlJc w:val="left"/>
+      <w:pPr>
+        <w:ind w:left="3960" w:hanging="360"/>
+      </w:pPr>
+      <w:rPr>
+        <w:rFonts w:ascii="Courier New" w:hAnsi="Courier New" w:cs="Courier New" w:hint="default"/>
+      </w:rPr>
+    </w:lvl>
+    <w:lvl w:ilvl="5" w:tplc="04090005" w:tentative="1">
+      <w:start w:val="1"/>
+      <w:numFmt w:val="bullet"/>
+      <w:lvlText w:val=""/>
+      <w:lvlJc w:val="left"/>
+      <w:pPr>
+        <w:ind w:left="4680" w:hanging="360"/>
+      </w:pPr>
+      <w:rPr>
+        <w:rFonts w:ascii="Wingdings" w:hAnsi="Wingdings" w:hint="default"/>
+      </w:rPr>
+    </w:lvl>
+    <w:lvl w:ilvl="6" w:tplc="04090001" w:tentative="1">
+      <w:start w:val="1"/>
+      <w:numFmt w:val="bullet"/>
+      <w:lvlText w:val=""/>
+      <w:lvlJc w:val="left"/>
+      <w:pPr>
+        <w:ind w:left="5400" w:hanging="360"/>
+      </w:pPr>
+      <w:rPr>
+        <w:rFonts w:ascii="Symbol" w:hAnsi="Symbol" w:hint="default"/>
+      </w:rPr>
+    </w:lvl>
+    <w:lvl w:ilvl="7" w:tplc="04090003" w:tentative="1">
+      <w:start w:val="1"/>
+      <w:numFmt w:val="bullet"/>
+      <w:lvlText w:val="o"/>
+      <w:lvlJc w:val="left"/>
+      <w:pPr>
+        <w:ind w:left="6120" w:hanging="360"/>
+      </w:pPr>
+      <w:rPr>
+        <w:rFonts w:ascii="Courier New" w:hAnsi="Courier New" w:cs="Courier New" w:hint="default"/>
+      </w:rPr>
+    </w:lvl>
+    <w:lvl w:ilvl="8" w:tplc="04090005" w:tentative="1">
+      <w:start w:val="1"/>
+      <w:numFmt w:val="bullet"/>
+      <w:lvlText w:val=""/>
+      <w:lvlJc w:val="left"/>
+      <w:pPr>
+        <w:ind w:left="6840" w:hanging="360"/>
+      </w:pPr>
+      <w:rPr>
+        <w:rFonts w:ascii="Wingdings" w:hAnsi="Wingdings" w:hint="default"/>
+      </w:rPr>
+    </w:lvl>
+  </w:abstractNum>
+  <w:abstractNum w:abstractNumId="6" w15:restartNumberingAfterBreak="0">
+    <w:nsid w:val="4D1A2ADD"/>
+    <w:multiLevelType w:val="hybridMultilevel"/>
+    <w:tmpl w:val="A1863392"/>
+    <w:lvl w:ilvl="0" w:tplc="0409000F">
+      <w:start w:val="1"/>
+      <w:numFmt w:val="decimal"/>
+      <w:lvlText w:val="%1."/>
+      <w:lvlJc w:val="left"/>
+      <w:pPr>
+        <w:ind w:left="720" w:hanging="360"/>
+      </w:pPr>
+      <w:rPr>
+        <w:rFonts w:hint="default"/>
+      </w:rPr>
+    </w:lvl>
+    <w:lvl w:ilvl="1" w:tplc="04090019" w:tentative="1">
+      <w:start w:val="1"/>
+      <w:numFmt w:val="lowerLetter"/>
+      <w:lvlText w:val="%2."/>
+      <w:lvlJc w:val="left"/>
+      <w:pPr>
+        <w:ind w:left="1440" w:hanging="360"/>
+      </w:pPr>
+    </w:lvl>
+    <w:lvl w:ilvl="2" w:tplc="0409001B" w:tentative="1">
+      <w:start w:val="1"/>
+      <w:numFmt w:val="lowerRoman"/>
+      <w:lvlText w:val="%3."/>
+      <w:lvlJc w:val="right"/>
+      <w:pPr>
+        <w:ind w:left="2160" w:hanging="180"/>
+      </w:pPr>
+    </w:lvl>
+    <w:lvl w:ilvl="3" w:tplc="0409000F" w:tentative="1">
+      <w:start w:val="1"/>
+      <w:numFmt w:val="decimal"/>
+      <w:lvlText w:val="%4."/>
+      <w:lvlJc w:val="left"/>
+      <w:pPr>
+        <w:ind w:left="2880" w:hanging="360"/>
+      </w:pPr>
+    </w:lvl>
+    <w:lvl w:ilvl="4" w:tplc="04090019" w:tentative="1">
+      <w:start w:val="1"/>
+      <w:numFmt w:val="lowerLetter"/>
+      <w:lvlText w:val="%5."/>
+      <w:lvlJc w:val="left"/>
+      <w:pPr>
+        <w:ind w:left="3600" w:hanging="360"/>
+      </w:pPr>
+    </w:lvl>
+    <w:lvl w:ilvl="5" w:tplc="0409001B" w:tentative="1">
+      <w:start w:val="1"/>
+      <w:numFmt w:val="lowerRoman"/>
+      <w:lvlText w:val="%6."/>
+      <w:lvlJc w:val="right"/>
+      <w:pPr>
+        <w:ind w:left="4320" w:hanging="180"/>
+      </w:pPr>
+    </w:lvl>
+    <w:lvl w:ilvl="6" w:tplc="0409000F" w:tentative="1">
+      <w:start w:val="1"/>
+      <w:numFmt w:val="decimal"/>
+      <w:lvlText w:val="%7."/>
+      <w:lvlJc w:val="left"/>
+      <w:pPr>
+        <w:ind w:left="5040" w:hanging="360"/>
+      </w:pPr>
+    </w:lvl>
+    <w:lvl w:ilvl="7" w:tplc="04090019" w:tentative="1">
+      <w:start w:val="1"/>
+      <w:numFmt w:val="lowerLetter"/>
+      <w:lvlText w:val="%8."/>
+      <w:lvlJc w:val="left"/>
+      <w:pPr>
+        <w:ind w:left="5760" w:hanging="360"/>
+      </w:pPr>
+    </w:lvl>
+    <w:lvl w:ilvl="8" w:tplc="0409001B" w:tentative="1">
+      <w:start w:val="1"/>
+      <w:numFmt w:val="lowerRoman"/>
+      <w:lvlText w:val="%9."/>
+      <w:lvlJc w:val="right"/>
+      <w:pPr>
+        <w:ind w:left="6480" w:hanging="180"/>
+      </w:pPr>
+    </w:lvl>
+  </w:abstractNum>
+  <w:abstractNum w:abstractNumId="7" w15:restartNumberingAfterBreak="0">
+    <w:nsid w:val="58933942"/>
+    <w:multiLevelType w:val="hybridMultilevel"/>
+    <w:tmpl w:val="B89CA684"/>
+    <w:lvl w:ilvl="0" w:tplc="04090001">
+      <w:start w:val="1"/>
+      <w:numFmt w:val="bullet"/>
+      <w:lvlText w:val=""/>
+      <w:lvlJc w:val="left"/>
+      <w:pPr>
+        <w:ind w:left="1080" w:hanging="360"/>
+      </w:pPr>
+      <w:rPr>
+        <w:rFonts w:ascii="Symbol" w:hAnsi="Symbol" w:hint="default"/>
+      </w:rPr>
+    </w:lvl>
+    <w:lvl w:ilvl="1" w:tplc="04090003" w:tentative="1">
+      <w:start w:val="1"/>
+      <w:numFmt w:val="bullet"/>
+      <w:lvlText w:val="o"/>
+      <w:lvlJc w:val="left"/>
+      <w:pPr>
+        <w:ind w:left="1800" w:hanging="360"/>
+      </w:pPr>
+      <w:rPr>
+        <w:rFonts w:ascii="Courier New" w:hAnsi="Courier New" w:cs="Courier New" w:hint="default"/>
+      </w:rPr>
+    </w:lvl>
+    <w:lvl w:ilvl="2" w:tplc="04090005" w:tentative="1">
+      <w:start w:val="1"/>
+      <w:numFmt w:val="bullet"/>
+      <w:lvlText w:val=""/>
+      <w:lvlJc w:val="left"/>
+      <w:pPr>
+        <w:ind w:left="2520" w:hanging="360"/>
+      </w:pPr>
+      <w:rPr>
+        <w:rFonts w:ascii="Wingdings" w:hAnsi="Wingdings" w:hint="default"/>
+      </w:rPr>
+    </w:lvl>
+    <w:lvl w:ilvl="3" w:tplc="04090001" w:tentative="1">
+      <w:start w:val="1"/>
+      <w:numFmt w:val="bullet"/>
+      <w:lvlText w:val=""/>
+      <w:lvlJc w:val="left"/>
+      <w:pPr>
+        <w:ind w:left="3240" w:hanging="360"/>
+      </w:pPr>
+      <w:rPr>
+        <w:rFonts w:ascii="Symbol" w:hAnsi="Symbol" w:hint="default"/>
+      </w:rPr>
+    </w:lvl>
+    <w:lvl w:ilvl="4" w:tplc="04090003" w:tentative="1">
+      <w:start w:val="1"/>
+      <w:numFmt w:val="bullet"/>
+      <w:lvlText w:val="o"/>
+      <w:lvlJc w:val="left"/>
+      <w:pPr>
+        <w:ind w:left="3960" w:hanging="360"/>
+      </w:pPr>
+      <w:rPr>
+        <w:rFonts w:ascii="Courier New" w:hAnsi="Courier New" w:cs="Courier New" w:hint="default"/>
+      </w:rPr>
+    </w:lvl>
+    <w:lvl w:ilvl="5" w:tplc="04090005" w:tentative="1">
+      <w:start w:val="1"/>
+      <w:numFmt w:val="bullet"/>
+      <w:lvlText w:val=""/>
+      <w:lvlJc w:val="left"/>
+      <w:pPr>
+        <w:ind w:left="4680" w:hanging="360"/>
+      </w:pPr>
+      <w:rPr>
+        <w:rFonts w:ascii="Wingdings" w:hAnsi="Wingdings" w:hint="default"/>
+      </w:rPr>
+    </w:lvl>
+    <w:lvl w:ilvl="6" w:tplc="04090001" w:tentative="1">
+      <w:start w:val="1"/>
+      <w:numFmt w:val="bullet"/>
+      <w:lvlText w:val=""/>
+      <w:lvlJc w:val="left"/>
+      <w:pPr>
+        <w:ind w:left="5400" w:hanging="360"/>
+      </w:pPr>
+      <w:rPr>
+        <w:rFonts w:ascii="Symbol" w:hAnsi="Symbol" w:hint="default"/>
+      </w:rPr>
+    </w:lvl>
+    <w:lvl w:ilvl="7" w:tplc="04090003" w:tentative="1">
+      <w:start w:val="1"/>
+      <w:numFmt w:val="bullet"/>
+      <w:lvlText w:val="o"/>
+      <w:lvlJc w:val="left"/>
+      <w:pPr>
+        <w:ind w:left="6120" w:hanging="360"/>
+      </w:pPr>
+      <w:rPr>
+        <w:rFonts w:ascii="Courier New" w:hAnsi="Courier New" w:cs="Courier New" w:hint="default"/>
+      </w:rPr>
+    </w:lvl>
+    <w:lvl w:ilvl="8" w:tplc="04090005" w:tentative="1">
+      <w:start w:val="1"/>
+      <w:numFmt w:val="bullet"/>
+      <w:lvlText w:val=""/>
+      <w:lvlJc w:val="left"/>
+      <w:pPr>
+        <w:ind w:left="6840" w:hanging="360"/>
+      </w:pPr>
+      <w:rPr>
+        <w:rFonts w:ascii="Wingdings" w:hAnsi="Wingdings" w:hint="default"/>
+      </w:rPr>
+    </w:lvl>
+  </w:abstractNum>
+  <w:abstractNum w:abstractNumId="8" w15:restartNumberingAfterBreak="0">
     <w:nsid w:val="762B1736"/>
     <w:multiLevelType w:val="hybridMultilevel"/>
     <w:tmpl w:val="6D1C25B6"/>
@@ -869,7 +1963,7 @@
       </w:pPr>
     </w:lvl>
   </w:abstractNum>
-  <w:abstractNum w:abstractNumId="2" w15:restartNumberingAfterBreak="0">
+  <w:abstractNum w:abstractNumId="9" w15:restartNumberingAfterBreak="0">
     <w:nsid w:val="7C85597F"/>
     <w:multiLevelType w:val="hybridMultilevel"/>
     <w:tmpl w:val="57D4D58C"/>
@@ -983,13 +2077,34 @@
     </w:lvl>
   </w:abstractNum>
   <w:num w:numId="1" w16cid:durableId="1120687883">
+    <w:abstractNumId w:val="9"/>
+  </w:num>
+  <w:num w:numId="2" w16cid:durableId="1063943217">
+    <w:abstractNumId w:val="4"/>
+  </w:num>
+  <w:num w:numId="3" w16cid:durableId="870415644">
+    <w:abstractNumId w:val="8"/>
+  </w:num>
+  <w:num w:numId="4" w16cid:durableId="2105682828">
+    <w:abstractNumId w:val="6"/>
+  </w:num>
+  <w:num w:numId="5" w16cid:durableId="1763451893">
+    <w:abstractNumId w:val="3"/>
+  </w:num>
+  <w:num w:numId="6" w16cid:durableId="435559966">
     <w:abstractNumId w:val="2"/>
   </w:num>
-  <w:num w:numId="2" w16cid:durableId="1063943217">
+  <w:num w:numId="7" w16cid:durableId="506485521">
+    <w:abstractNumId w:val="7"/>
+  </w:num>
+  <w:num w:numId="8" w16cid:durableId="1533573990">
+    <w:abstractNumId w:val="5"/>
+  </w:num>
+  <w:num w:numId="9" w16cid:durableId="1618755531">
+    <w:abstractNumId w:val="1"/>
+  </w:num>
+  <w:num w:numId="10" w16cid:durableId="1319574812">
     <w:abstractNumId w:val="0"/>
-  </w:num>
-  <w:num w:numId="3" w16cid:durableId="870415644">
-    <w:abstractNumId w:val="1"/>
   </w:num>
 </w:numbering>
 </file>
@@ -1402,12 +2517,11 @@
     <w:link w:val="Heading1Char"/>
     <w:uiPriority w:val="9"/>
     <w:qFormat/>
-    <w:rsid w:val="006B0540"/>
+    <w:rsid w:val="008D3BE6"/>
     <w:pPr>
       <w:keepNext/>
       <w:keepLines/>
       <w:spacing w:before="240" w:after="0"/>
-      <w:jc w:val="center"/>
       <w:outlineLvl w:val="0"/>
     </w:pPr>
     <w:rPr>
@@ -1496,7 +2610,7 @@
     <w:basedOn w:val="DefaultParagraphFont"/>
     <w:link w:val="Heading1"/>
     <w:uiPriority w:val="9"/>
-    <w:rsid w:val="006B0540"/>
+    <w:rsid w:val="008D3BE6"/>
     <w:rPr>
       <w:rFonts w:eastAsiaTheme="majorEastAsia" w:cstheme="majorBidi"/>
       <w:b/>
@@ -1884,4 +2998,16 @@
     </a:ext>
   </a:extLst>
 </a:theme>
+</file>
+
+<file path=customXml/item1.xml><?xml version="1.0" encoding="utf-8"?>
+<b:Sources xmlns:b="http://schemas.openxmlformats.org/officeDocument/2006/bibliography" xmlns="http://schemas.openxmlformats.org/officeDocument/2006/bibliography" SelectedStyle="\APASixthEditionOfficeOnline.xsl" StyleName="APA" Version="6"/>
+</file>
+
+<file path=customXml/itemProps1.xml><?xml version="1.0" encoding="utf-8"?>
+<ds:datastoreItem xmlns:ds="http://schemas.openxmlformats.org/officeDocument/2006/customXml" ds:itemID="{94063738-4838-426C-91FF-547ECD317C3D}">
+  <ds:schemaRefs>
+    <ds:schemaRef ds:uri="http://schemas.openxmlformats.org/officeDocument/2006/bibliography"/>
+  </ds:schemaRefs>
+</ds:datastoreItem>
 </file>
</xml_diff>